<commit_message>
End of day push
Updated word docs. Added BasicScriptApplicationbuild.
</commit_message>
<xml_diff>
--- a/Game_Concepts/04 - Resource - Validation Checklist.docx
+++ b/Game_Concepts/04 - Resource - Validation Checklist.docx
@@ -74,6 +74,13 @@
             </w:pict>
           </mc:Fallback>
         </mc:AlternateContent>
+      </w:r>
+      <w:r>
+        <w:rPr>
+          <w:sz w:val="40"/>
+          <w:szCs w:val="40"/>
+        </w:rPr>
+        <w:t>a</w:t>
       </w:r>
       <w:r>
         <w:rPr>

</xml_diff>